<commit_message>
resubmission at j of animal eco
</commit_message>
<xml_diff>
--- a/Drafts/DATA CLEANING TO DO - March 29.docx
+++ b/Drafts/DATA CLEANING TO DO - March 29.docx
@@ -10,7 +10,13 @@
     <w:p/>
     <w:p>
       <w:r>
-        <w:t>For the 3_ scripts, create a final R script/markdown that sources all previous ones one after another for users to just have to open that script?</w:t>
+        <w:t xml:space="preserve">“These data need to be downloaded from GenBank. For the remainder of this code, I will assume you have downloaded them into a folder on your computer named ___”. </w:t>
+      </w:r>
+    </w:p>
+    <w:p/>
+    <w:p>
+      <w:r>
+        <w:t>Check file paths AGAIN</w:t>
       </w:r>
     </w:p>
     <w:p/>

</xml_diff>